<commit_message>
Created Notes from User Feedback
</commit_message>
<xml_diff>
--- a/Documentation/User Feedback/Feedback/Fraser Feedback.docx
+++ b/Documentation/User Feedback/Feedback/Fraser Feedback.docx
@@ -1624,10 +1624,7 @@
                         <w:txbxContent>
                           <w:p>
                             <w:r>
-                              <w:t>Added item to Achievements but app crashed – showed loading</w:t>
-                            </w:r>
-                            <w:r>
-                              <w:t xml:space="preserve"> script continuously.</w:t>
+                              <w:t>Added item to Achievements but app crashed – showed loading script continuously.</w:t>
                             </w:r>
                           </w:p>
                           <w:p/>
@@ -2019,7 +2016,11 @@
                       </wps:spPr>
                       <wps:txbx>
                         <w:txbxContent>
-                          <w:p/>
+                          <w:p>
+                            <w:r>
+                              <w:t>5</w:t>
+                            </w:r>
+                          </w:p>
                         </w:txbxContent>
                       </wps:txbx>
                       <wps:bodyPr rot="0" vert="horz" wrap="square" lIns="91440" tIns="45720" rIns="91440" bIns="45720" anchor="t" anchorCtr="0">
@@ -2039,10 +2040,18 @@
           </mc:Choice>
           <mc:Fallback>
             <w:pict>
-              <v:shape w14:anchorId="588D527C" id="_x0000_s1042" type="#_x0000_t202" style="position:absolute;margin-left:0;margin-top:18.5pt;width:216.75pt;height:20.25pt;z-index:251687936;visibility:visible;mso-wrap-style:square;mso-width-percent:0;mso-height-percent:0;mso-wrap-distance-left:9pt;mso-wrap-distance-top:3.6pt;mso-wrap-distance-right:9pt;mso-wrap-distance-bottom:3.6pt;mso-position-horizontal:left;mso-position-horizontal-relative:margin;mso-position-vertical:absolute;mso-position-vertical-relative:text;mso-width-percent:0;mso-height-percent:0;mso-width-relative:margin;mso-height-relative:margin;v-text-anchor:top" o:gfxdata="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">
+              <v:shapetype w14:anchorId="588D527C" id="_x0000_t202" coordsize="21600,21600" o:spt="202" path="m,l,21600r21600,l21600,xe">
+                <v:stroke joinstyle="miter"/>
+                <v:path gradientshapeok="t" o:connecttype="rect"/>
+              </v:shapetype>
+              <v:shape id="_x0000_s1042" type="#_x0000_t202" style="position:absolute;margin-left:0;margin-top:18.5pt;width:216.75pt;height:20.25pt;z-index:251687936;visibility:visible;mso-wrap-style:square;mso-width-percent:0;mso-height-percent:0;mso-wrap-distance-left:9pt;mso-wrap-distance-top:3.6pt;mso-wrap-distance-right:9pt;mso-wrap-distance-bottom:3.6pt;mso-position-horizontal:left;mso-position-horizontal-relative:margin;mso-position-vertical:absolute;mso-position-vertical-relative:text;mso-width-percent:0;mso-height-percent:0;mso-width-relative:margin;mso-height-relative:margin;v-text-anchor:top" o:gfxdata="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">
                 <v:textbox>
                   <w:txbxContent>
-                    <w:p/>
+                    <w:p>
+                      <w:r>
+                        <w:t>5</w:t>
+                      </w:r>
+                    </w:p>
                   </w:txbxContent>
                 </v:textbox>
                 <w10:wrap type="square" anchorx="margin"/>
@@ -2232,7 +2241,16 @@
                           </w:p>
                           <w:p>
                             <w:r>
-                              <w:t>Progress page – Would be good to see personal achievements that have been completed</w:t>
+                              <w:t>Goals</w:t>
+                            </w:r>
+                            <w:r>
+                              <w:t xml:space="preserve"> page – Would be good to see personal </w:t>
+                            </w:r>
+                            <w:r>
+                              <w:t>goals</w:t>
+                            </w:r>
+                            <w:r>
+                              <w:t xml:space="preserve"> that have been completed</w:t>
                             </w:r>
                             <w:r>
                               <w:t>.</w:t>
@@ -2292,7 +2310,16 @@
                     </w:p>
                     <w:p>
                       <w:r>
-                        <w:t>Progress page – Would be good to see personal achievements that have been completed</w:t>
+                        <w:t>Goals</w:t>
+                      </w:r>
+                      <w:r>
+                        <w:t xml:space="preserve"> page – Would be good to see personal </w:t>
+                      </w:r>
+                      <w:r>
+                        <w:t>goals</w:t>
+                      </w:r>
+                      <w:r>
+                        <w:t xml:space="preserve"> that have been completed</w:t>
                       </w:r>
                       <w:r>
                         <w:t>.</w:t>

</xml_diff>